<commit_message>
Revise small-space food ebook to v0.2
</commit_message>
<xml_diff>
--- a/amoltbot-small-space-food.docx
+++ b/amoltbot-small-space-food.docx
@@ -14,13 +14,13 @@
     <w:p/>
     <w:p>
       <w:r>
-        <w:t>**This is for:** adults who want measurable output from limited space; people willing to track yields, simplify crop choices, and build repeatable routines; renters/owners who can give plants consistent water and at least one solid light condition (sun or artificial).</w:t>
+        <w:t>**This is for:** adults who want measurable output from limited space; people willing to track yields, simplify crop choices, and run a repeatable routine; renters/owners who can provide consistent water and stable light (sun or artificial).</w:t>
       </w:r>
     </w:p>
     <w:p/>
     <w:p>
       <w:r>
-        <w:t>**This is not for:** people who want novelty crops, aesthetics-first gardens, or “set-and-forget” results; anyone who won’t water on schedule; anyone expecting calorie security from herbs and salad greens; anyone who refuses to discard underperforming plants and change the plan.</w:t>
+        <w:t>**This is not for:** novelty crops, aesthetics-first gardens, or “set-and-forget” expectations; anyone who won’t water on schedule; anyone expecting calorie security from herbs and salad greens; anyone unwilling to discard underperformers and change the plan.</w:t>
       </w:r>
     </w:p>
     <w:p/>
@@ -35,31 +35,31 @@
     <w:p/>
     <w:p>
       <w:r>
-        <w:t>Small-space growing fails for reasons beginners don’t see until they’ve lost a season.</w:t>
+        <w:t>Small-space growing fails because of constraints that don’t negotiate.</w:t>
       </w:r>
     </w:p>
     <w:p/>
     <w:p>
       <w:r>
-        <w:t>First: **the limiting factor is not skill; it’s physics.** Containers are a tiny soil volume exposed to wind and heat. You can do everything “right” and still lose production if watering is inconsistent for even a few hot days. I’ve watched a strong tomato set abort after one missed weekend of watering—because the plant never fully recovered its rhythm.</w:t>
+        <w:t>First: **it’s physics, not vibes.** Containers are small soil volumes exposed to heat and wind. Miss watering during a hot spell and production drops—often for the rest of that fruiting cycle.</w:t>
       </w:r>
     </w:p>
     <w:p/>
     <w:p>
       <w:r>
-        <w:t>Second: **people underestimate how few crops actually matter.** A meaningful fraction of your food comes from a narrow set of crops that convert light + water into calories reliably. Most “small space” advice quietly shifts you toward low-calorie wins (greens) that feel productive but don’t move your pantry.</w:t>
+        <w:t>Second: **most crops don’t matter for “meaningful.”** A meaningful fraction of your food comes from a narrow set of crops that reliably convert light and water into calories. Most small-space advice steers you toward low-calorie wins that look busy and leave your pantry unchanged.</w:t>
       </w:r>
     </w:p>
     <w:p/>
     <w:p>
       <w:r>
-        <w:t>Third: **success depends on boring logistics.** Soil volume, irrigation reliability, pest exclusion, and replacement planting beat almost everything else. Beginners over-invest in seeds and under-invest in containers, mix quality, and watering infrastructure.</w:t>
+        <w:t>Third: **logistics beat technique.** Soil volume, irrigation reliability, pest exclusion, and replacement planting determine yield. Beginners overspend on seeds and underspend on containers, mix quality, and watering infrastructure.</w:t>
       </w:r>
     </w:p>
     <w:p/>
     <w:p>
       <w:r>
-        <w:t>Fourth: **your plan must match your microclimate, not your ideals.** Heat, wind, and reflected sunlight off walls turn balconies into stress chambers. The same container can produce 10x more in one spot than another.</w:t>
+        <w:t>Fourth: **microclimate decides.** Balconies and patios amplify heat, wind, and reflected light. The same container can produce dramatically different results a few feet apart.</w:t>
       </w:r>
     </w:p>
     <w:p/>
@@ -77,7 +77,7 @@
         <w:pStyle w:val="ListBullet"/>
       </w:pPr>
       <w:r>
-        <w:t>**Define “meaningful” upfront:** track pounds harvested per week; if you’re not weighing, you’re guessing.</w:t>
+        <w:t>**Define “meaningful” upfront:** weigh harvest weekly; if you don’t weigh, you don’t know.</w:t>
       </w:r>
     </w:p>
     <w:p>
@@ -85,7 +85,7 @@
         <w:pStyle w:val="ListBullet"/>
       </w:pPr>
       <w:r>
-        <w:t>**Prioritize water reliability before crop selection:** no consistent water = no consistent yield.</w:t>
+        <w:t>**Solve water before crops:** inconsistent water guarantees inconsistent yield.</w:t>
       </w:r>
     </w:p>
     <w:p>
@@ -93,7 +93,7 @@
         <w:pStyle w:val="ListBullet"/>
       </w:pPr>
       <w:r>
-        <w:t>**Use fewer, heavier containers:** 15–25 gallon containers outperform many small pots; small pots are drought machines.</w:t>
+        <w:t>**Use fewer, larger containers:** 15–25 gallons beats many small pots; small pots are drought machines.</w:t>
       </w:r>
     </w:p>
     <w:p>
@@ -101,7 +101,7 @@
         <w:pStyle w:val="ListBullet"/>
       </w:pPr>
       <w:r>
-        <w:t>**Run a “calories + nutrition” mix:** dedicate space to at least one calorie crop (tubers/beans/squash) plus one high-nutrition green.</w:t>
+        <w:t>**Run a “calories + nutrition” mix:** at least one calorie crop (tubers/beans/squash) plus one nutrient green.</w:t>
       </w:r>
     </w:p>
     <w:p>
@@ -109,7 +109,7 @@
         <w:pStyle w:val="ListBullet"/>
       </w:pPr>
       <w:r>
-        <w:t>**Treat sun hours as a gating input:** &lt;6 hours direct sun means you’re mostly in greens/beans territory unless you add grow lights.</w:t>
+        <w:t>**Treat sun hours as a gate:** &lt;6 hours direct sun means greens/beans unless you add grow lights.</w:t>
       </w:r>
     </w:p>
     <w:p>
@@ -117,7 +117,7 @@
         <w:pStyle w:val="ListBullet"/>
       </w:pPr>
       <w:r>
-        <w:t>**Buy or build one pest barrier early:** netting/row cover prevents the “two weeks late” pest response spiral.</w:t>
+        <w:t>**Install pest exclusion early:** netting/row cover prevents the late-response spiral.</w:t>
       </w:r>
     </w:p>
     <w:p>
@@ -125,7 +125,7 @@
         <w:pStyle w:val="ListBullet"/>
       </w:pPr>
       <w:r>
-        <w:t>**Grow vertically to protect walking space, not to chase magic yield:** trellis to keep plants healthy and accessible.</w:t>
+        <w:t>**Trellis for access and plant health:** vertical structure is control, not magic.</w:t>
       </w:r>
     </w:p>
     <w:p>
@@ -133,7 +133,7 @@
         <w:pStyle w:val="ListBullet"/>
       </w:pPr>
       <w:r>
-        <w:t>**Replace weak plants fast:** if a plant is stunted for 2+ weeks in prime season, it rarely becomes a champion.</w:t>
+        <w:t>**Replace weak plants quickly:** stalled for 2+ weeks in prime season = replace.</w:t>
       </w:r>
     </w:p>
     <w:p>
@@ -141,7 +141,7 @@
         <w:pStyle w:val="ListBullet"/>
       </w:pPr>
       <w:r>
-        <w:t>**Stagger planting for continuity:** 2–3 waves of greens/beans beats one big planting that peaks and collapses.</w:t>
+        <w:t>**Stagger planting for continuity:** 2–3 waves of greens/beans beats one peak-and-crash planting.</w:t>
       </w:r>
     </w:p>
     <w:p>
@@ -149,7 +149,7 @@
         <w:pStyle w:val="ListBullet"/>
       </w:pPr>
       <w:r>
-        <w:t>**Mulch containers like you mean it:** 2–4 inches reduces watering frequency and temperature swings.</w:t>
+        <w:t>**Mulch containers aggressively:** 2–4 inches to reduce temperature swings and watering load.</w:t>
       </w:r>
     </w:p>
     <w:p>
@@ -157,7 +157,7 @@
         <w:pStyle w:val="ListBullet"/>
       </w:pPr>
       <w:r>
-        <w:t>**Fertilize lightly, regularly:** avoid “hero feeding” after neglect; it burns roots and spikes pest pressure.</w:t>
+        <w:t>**Feed lightly and regularly:** avoid “hero feeding” after neglect; it creates problems.</w:t>
       </w:r>
     </w:p>
     <w:p/>
@@ -172,7 +172,7 @@
     <w:p/>
     <w:p>
       <w:r>
-        <w:t>1) **Sun (or light) reality check**</w:t>
+        <w:t>1) **Light reality (sun or artificial)**</w:t>
       </w:r>
     </w:p>
     <w:p>
@@ -180,7 +180,7 @@
         <w:pStyle w:val="ListBullet"/>
       </w:pPr>
       <w:r>
-        <w:t>Trade-off: accept limited calories vs add artificial light.</w:t>
+        <w:t>Trade-off: calories vs constraints.</w:t>
       </w:r>
     </w:p>
     <w:p>
@@ -188,7 +188,7 @@
         <w:pStyle w:val="ListBullet"/>
       </w:pPr>
       <w:r>
-        <w:t>Decision: if &lt;6 hours direct sun and no grow lights, plan for “supplemental vegetables,” not calorie coverage.</w:t>
+        <w:t>Decision: &lt;6 hours direct sun and no grow lights → plan for supplemental vegetables, not calorie coverage.</w:t>
       </w:r>
     </w:p>
     <w:p/>
@@ -202,7 +202,7 @@
         <w:pStyle w:val="ListBullet"/>
       </w:pPr>
       <w:r>
-        <w:t>Trade-off: fewer plants that thrive vs more plants that struggle.</w:t>
+        <w:t>Trade-off: fewer strong plants vs many weak ones.</w:t>
       </w:r>
     </w:p>
     <w:p>
@@ -210,7 +210,7 @@
         <w:pStyle w:val="ListBullet"/>
       </w:pPr>
       <w:r>
-        <w:t>Decision: default to 15–25 gallons for tomatoes/peppers/eggplant; 7–10 gallons is a compromise, not a goal.</w:t>
+        <w:t>Decision: 15–25 gallons for heavy fruiters; 7–10 gallons is a compromise.</w:t>
       </w:r>
     </w:p>
     <w:p/>
@@ -224,7 +224,7 @@
         <w:pStyle w:val="ListBullet"/>
       </w:pPr>
       <w:r>
-        <w:t>Trade-off: manual control vs reliability.</w:t>
+        <w:t>Trade-off: control vs reliability.</w:t>
       </w:r>
     </w:p>
     <w:p>
@@ -232,13 +232,13 @@
         <w:pStyle w:val="ListBullet"/>
       </w:pPr>
       <w:r>
-        <w:t>Decision: if you miss waterings more than 1×/month in summer, install drip + timer or reduce total plants.</w:t>
+        <w:t>Decision: if you miss watering &gt;1×/month in summer, install drip + timer or cut plant count.</w:t>
       </w:r>
     </w:p>
     <w:p/>
     <w:p>
       <w:r>
-        <w:t>4) **Crop portfolio (6 crops max for year 1)**</w:t>
+        <w:t>4) **Crop portfolio (max 6 crops in year 1)**</w:t>
       </w:r>
     </w:p>
     <w:p>
@@ -246,7 +246,7 @@
         <w:pStyle w:val="ListBullet"/>
       </w:pPr>
       <w:r>
-        <w:t>Trade-off: learning depth vs novelty.</w:t>
+        <w:t>Trade-off: competence vs novelty.</w:t>
       </w:r>
     </w:p>
     <w:p>
@@ -254,13 +254,13 @@
         <w:pStyle w:val="ListBullet"/>
       </w:pPr>
       <w:r>
-        <w:t>Decision: pick crops that match your heat/cold profile; don’t fight your climate.</w:t>
+        <w:t>Decision: pick crops that match your heat/cold profile; stop fighting your climate.</w:t>
       </w:r>
     </w:p>
     <w:p/>
     <w:p>
       <w:r>
-        <w:t>5) **Calorie crop choice**</w:t>
+        <w:t>5) **Calorie crop selection**</w:t>
       </w:r>
     </w:p>
     <w:p>
@@ -268,7 +268,7 @@
         <w:pStyle w:val="ListBullet"/>
       </w:pPr>
       <w:r>
-        <w:t>Trade-off: calories vs complexity.</w:t>
+        <w:t>Trade-off: calories vs management complexity.</w:t>
       </w:r>
     </w:p>
     <w:p>
@@ -276,13 +276,13 @@
         <w:pStyle w:val="ListBullet"/>
       </w:pPr>
       <w:r>
-        <w:t>Decision: potatoes/sweet potatoes and dry beans are often the best “small space calories” per effort; many people overestimate tomatoes for calories.</w:t>
+        <w:t>Decision: potatoes/sweet potatoes and dry beans usually beat tomatoes on calories per effort.</w:t>
       </w:r>
     </w:p>
     <w:p/>
     <w:p>
       <w:r>
-        <w:t>6) **Pest strategy**</w:t>
+        <w:t>6) **Pest posture**</w:t>
       </w:r>
     </w:p>
     <w:p>
@@ -290,7 +290,7 @@
         <w:pStyle w:val="ListBullet"/>
       </w:pPr>
       <w:r>
-        <w:t>Trade-off: reactive spraying vs proactive exclusion.</w:t>
+        <w:t>Trade-off: exclusion vs reaction.</w:t>
       </w:r>
     </w:p>
     <w:p>
@@ -298,7 +298,7 @@
         <w:pStyle w:val="ListBullet"/>
       </w:pPr>
       <w:r>
-        <w:t>Decision: if pests are common where you live, start with exclusion (net/cover) and only escalate if needed.</w:t>
+        <w:t>Decision: if pests are common where you live, start with exclusion and escalate only when needed.</w:t>
       </w:r>
     </w:p>
     <w:p/>
@@ -318,18 +318,18 @@
     </w:p>
     <w:p>
       <w:r>
-        <w:t>Intent: turn “gardening” into a supply system. Use weekly weigh-ins and a one-page log.</w:t>
+        <w:t>Intent: turn “gardening” into supply. Weekly weigh-ins and a one-page log.</w:t>
       </w:r>
     </w:p>
     <w:p/>
     <w:p>
       <w:r>
-        <w:t>2) **Lock in constraints (space, sun, travel, budget)**</w:t>
+        <w:t>2) **Lock constraints (space, light, travel, budget)**</w:t>
       </w:r>
     </w:p>
     <w:p>
       <w:r>
-        <w:t>Intent: prevent plans that fail on your calendar. If you travel, you need automation or you need fewer plants.</w:t>
+        <w:t>Intent: prevent plans that fail on your calendar. Travel requires automation or fewer plants.</w:t>
       </w:r>
     </w:p>
     <w:p/>
@@ -340,7 +340,7 @@
     </w:p>
     <w:p>
       <w:r>
-        <w:t>Intent: remove the failure points that kill yields. Don’t start seeds until this is stable.</w:t>
+        <w:t>Intent: remove failure points before planting. Don’t start until water and soil are stable.</w:t>
       </w:r>
     </w:p>
     <w:p/>
@@ -351,18 +351,18 @@
     </w:p>
     <w:p>
       <w:r>
-        <w:t>Intent: continuity. Calorie crops early; greens/beans in waves; reserve space for replacement planting.</w:t>
+        <w:t>Intent: continuity. Calorie crops early; greens/beans in waves; reserve space for replacements.</w:t>
       </w:r>
     </w:p>
     <w:p/>
     <w:p>
       <w:r>
-        <w:t>5) **Operate like maintenance, not heroics**</w:t>
+        <w:t>5) **Operate like maintenance**</w:t>
       </w:r>
     </w:p>
     <w:p>
       <w:r>
-        <w:t>Intent: daily small actions beat weekly rescues. Standardize watering, scouting, harvesting, and replanting.</w:t>
+        <w:t>Intent: avoid rescue cycles. Standardize watering, scouting, harvesting, and replanting.</w:t>
       </w:r>
     </w:p>
     <w:p/>
@@ -373,7 +373,7 @@
     </w:p>
     <w:p>
       <w:r>
-        <w:t>Intent: protect output. Underperformers lose their spot; proven performers get more space next cycle.</w:t>
+        <w:t>Intent: protect yield. Underperformers lose their spot; winners get more space.</w:t>
       </w:r>
     </w:p>
     <w:p/>
@@ -391,7 +391,7 @@
         <w:pStyle w:val="ListBullet"/>
       </w:pPr>
       <w:r>
-        <w:t>Avoid **starting with 15+ crop types**. You will learn less and harvest less.</w:t>
+        <w:t>Avoid **starting with 15+ crop types**.</w:t>
       </w:r>
     </w:p>
     <w:p>
@@ -399,7 +399,7 @@
         <w:pStyle w:val="ListBullet"/>
       </w:pPr>
       <w:r>
-        <w:t>Don’t trust **tiny containers** for anything you care about eating weekly.</w:t>
+        <w:t>Don’t use **tiny containers** for anything you expect to eat weekly.</w:t>
       </w:r>
     </w:p>
     <w:p>
@@ -407,7 +407,7 @@
         <w:pStyle w:val="ListBullet"/>
       </w:pPr>
       <w:r>
-        <w:t>Avoid **watering by mood**. If you can’t water consistently, change the system or reduce plants.</w:t>
+        <w:t>Avoid **watering by mood**.</w:t>
       </w:r>
     </w:p>
     <w:p>
@@ -415,7 +415,7 @@
         <w:pStyle w:val="ListBullet"/>
       </w:pPr>
       <w:r>
-        <w:t>Don’t assume “more fertilizer” fixes stress. It often converts stress into pests.</w:t>
+        <w:t>Don’t assume “more fertilizer” fixes stress.</w:t>
       </w:r>
     </w:p>
     <w:p>
@@ -423,7 +423,7 @@
         <w:pStyle w:val="ListBullet"/>
       </w:pPr>
       <w:r>
-        <w:t>Avoid **late pest response**. If you wait until leaves look shredded, you’re already paying yield.</w:t>
+        <w:t>Avoid **late pest response**.</w:t>
       </w:r>
     </w:p>
     <w:p>
@@ -431,7 +431,7 @@
         <w:pStyle w:val="ListBullet"/>
       </w:pPr>
       <w:r>
-        <w:t>Don’t plant calorie crops in shade and then blame the crop.</w:t>
+        <w:t>Don’t plant calorie crops in shade and blame the crop.</w:t>
       </w:r>
     </w:p>
     <w:p>
@@ -439,7 +439,7 @@
         <w:pStyle w:val="ListBullet"/>
       </w:pPr>
       <w:r>
-        <w:t>Avoid **one-time planting** of greens. You’ll get a brief peak and then nothing.</w:t>
+        <w:t>Avoid **one-time planting** of greens.</w:t>
       </w:r>
     </w:p>
     <w:p>
@@ -447,7 +447,7 @@
         <w:pStyle w:val="ListBullet"/>
       </w:pPr>
       <w:r>
-        <w:t>Don’t let plants “try to recover” for weeks. Replace them.</w:t>
+        <w:t>Don’t keep weak plants “to see if they recover.” Replace them.</w:t>
       </w:r>
     </w:p>
     <w:p>
@@ -455,7 +455,7 @@
         <w:pStyle w:val="ListBullet"/>
       </w:pPr>
       <w:r>
-        <w:t>Avoid obsessing over varieties before you’ve stabilized water and soil.</w:t>
+        <w:t>Avoid variety obsession before water and soil are stable.</w:t>
       </w:r>
     </w:p>
     <w:p>
@@ -463,7 +463,7 @@
         <w:pStyle w:val="ListBullet"/>
       </w:pPr>
       <w:r>
-        <w:t>Don’t ignore wind. A windy balcony can halve yield; add wind breaks or relocate containers.</w:t>
+        <w:t>Don’t ignore wind; mitigate or relocate containers.</w:t>
       </w:r>
     </w:p>
     <w:p>
@@ -471,7 +471,7 @@
         <w:pStyle w:val="ListBullet"/>
       </w:pPr>
       <w:r>
-        <w:t>Avoid composting “whatever” into containers without knowing what it is. Contaminated inputs can ruin a season.</w:t>
+        <w:t>Avoid unknown compost/inputs in containers.</w:t>
       </w:r>
     </w:p>
     <w:p>
@@ -479,7 +479,7 @@
         <w:pStyle w:val="ListBullet"/>
       </w:pPr>
       <w:r>
-        <w:t>Don’t scale plant count until you can maintain your current count through the hottest month.</w:t>
+        <w:t>Don’t scale plant count until you can run the system through the hottest month.</w:t>
       </w:r>
     </w:p>
     <w:p/>
@@ -497,7 +497,7 @@
         <w:pStyle w:val="ListBullet"/>
       </w:pPr>
       <w:r>
-        <w:t>If you can’t reliably water, you can’t reliably harvest.</w:t>
+        <w:t>If you can’t water reliably, you can’t harvest reliably.</w:t>
       </w:r>
     </w:p>
     <w:p>
@@ -505,7 +505,7 @@
         <w:pStyle w:val="ListBullet"/>
       </w:pPr>
       <w:r>
-        <w:t>A container garden’s real capacity is measured in **waterings per week you can actually do**.</w:t>
+        <w:t>Container capacity is measured in **waterings per week you can actually sustain**.</w:t>
       </w:r>
     </w:p>
     <w:p>
@@ -513,7 +513,7 @@
         <w:pStyle w:val="ListBullet"/>
       </w:pPr>
       <w:r>
-        <w:t>For heavy fruiting crops, **bigger container beats better fertilizer**.</w:t>
+        <w:t>For heavy fruiters, **bigger container beats better fertilizer**.</w:t>
       </w:r>
     </w:p>
     <w:p>
@@ -521,7 +521,7 @@
         <w:pStyle w:val="ListBullet"/>
       </w:pPr>
       <w:r>
-        <w:t>If a plant stalls for 14+ days in peak season, treat it as a lost asset.</w:t>
+        <w:t>Stalled for 14+ days in prime season = lost asset.</w:t>
       </w:r>
     </w:p>
     <w:p>
@@ -529,7 +529,7 @@
         <w:pStyle w:val="ListBullet"/>
       </w:pPr>
       <w:r>
-        <w:t>If pests show up twice in one week, switch from “monitoring” to “exclusion.”</w:t>
+        <w:t>Pests twice in one week = switch to exclusion.</w:t>
       </w:r>
     </w:p>
     <w:p>
@@ -537,7 +537,7 @@
         <w:pStyle w:val="ListBullet"/>
       </w:pPr>
       <w:r>
-        <w:t>Your best space is the space you can reach daily without friction.</w:t>
+        <w:t>Your best growing space is the space you can reach daily without friction.</w:t>
       </w:r>
     </w:p>
     <w:p>
@@ -545,7 +545,7 @@
         <w:pStyle w:val="ListBullet"/>
       </w:pPr>
       <w:r>
-        <w:t>Greens are for nutrition; tubers/beans are for calories.</w:t>
+        <w:t>Greens are nutrition; tubers/beans are calories.</w:t>
       </w:r>
     </w:p>
     <w:p>
@@ -553,7 +553,7 @@
         <w:pStyle w:val="ListBullet"/>
       </w:pPr>
       <w:r>
-        <w:t>Harvest is a maintenance task: if you skip it, plants stop producing.</w:t>
+        <w:t>Harvest is maintenance. Skip it and production slows.</w:t>
       </w:r>
     </w:p>
     <w:p/>
@@ -571,7 +571,7 @@
         <w:pStyle w:val="ListBullet"/>
       </w:pPr>
       <w:r>
-        <w:t>You’re missing waterings weekly → scale back plant count until you hit 0 missed waterings/month.</w:t>
+        <w:t>Missing waterings weekly → reduce plant count until you hit 0 missed waterings/month.</w:t>
       </w:r>
     </w:p>
     <w:p>
@@ -579,7 +579,7 @@
         <w:pStyle w:val="ListBullet"/>
       </w:pPr>
       <w:r>
-        <w:t>Plants wilt repeatedly in the same location → move containers or add shade/wind mitigation; don’t “tough it out.”</w:t>
+        <w:t>Repeated wilting in one location → move containers or add shade/wind control.</w:t>
       </w:r>
     </w:p>
     <w:p>
@@ -587,7 +587,7 @@
         <w:pStyle w:val="ListBullet"/>
       </w:pPr>
       <w:r>
-        <w:t>You’re fighting pests with escalating interventions and losing anyway → switch to exclusion or change crops.</w:t>
+        <w:t>Escalating pest interventions with continued losses → switch to exclusion or change crops.</w:t>
       </w:r>
     </w:p>
     <w:p>
@@ -595,7 +595,7 @@
         <w:pStyle w:val="ListBullet"/>
       </w:pPr>
       <w:r>
-        <w:t>You’re producing “a lot of leaves” but no meaningful food weight → reallocate to calorie crops or larger containers.</w:t>
+        <w:t>Lots of leaves, little food weight → reallocate to calorie crops or larger containers.</w:t>
       </w:r>
     </w:p>
     <w:p>
@@ -603,7 +603,7 @@
         <w:pStyle w:val="ListBullet"/>
       </w:pPr>
       <w:r>
-        <w:t>Your inputs are unreliable (soil, water, time) and you can’t stabilize them → stop scaling and run a smaller, stable system.</w:t>
+        <w:t>Inputs (soil/water/time) remain unstable → stop scaling and run a smaller stable system.</w:t>
       </w:r>
     </w:p>
     <w:p/>
@@ -618,7 +618,7 @@
     <w:p/>
     <w:p>
       <w:r>
-        <w:t>A small-space food system is won on constraints, not enthusiasm. When you treat it like operations—measurement, reliability, replacement, and sequencing—you get predictable harvests. When you treat it like a collection of plants, you get seasonal surprises.</w:t>
+        <w:t>Small-space food is operations: measurement, reliability, replacement, sequencing. Run it that way and the harvest becomes predictable.</w:t>
       </w:r>
     </w:p>
     <w:p/>

</xml_diff>

<commit_message>
Soften small-space food ebook tone to framework (v0.3)
</commit_message>
<xml_diff>
--- a/amoltbot-small-space-food.docx
+++ b/amoltbot-small-space-food.docx
@@ -41,7 +41,7 @@
     <w:p/>
     <w:p>
       <w:r>
-        <w:t>First: **it’s physics, not vibes.** Containers are small soil volumes exposed to heat and wind. Miss watering during a hot spell and production drops—often for the rest of that fruiting cycle.</w:t>
+        <w:t>First: **it’s physics, not vibes.** Containers are small soil volumes exposed to heat and wind. A short watering failure during a hot spell can depress production for the rest of that fruiting cycle.</w:t>
       </w:r>
     </w:p>
     <w:p/>
@@ -53,7 +53,7 @@
     <w:p/>
     <w:p>
       <w:r>
-        <w:t>Third: **logistics beat technique.** Soil volume, irrigation reliability, pest exclusion, and replacement planting determine yield. Beginners overspend on seeds and underspend on containers, mix quality, and watering infrastructure.</w:t>
+        <w:t>Third: **logistics beat technique.** Soil volume, irrigation reliability, pest exclusion, and replacement planting determine yield. Beginners overspend on seeds and underspend on containers, mix quality, and watering reliability.</w:t>
       </w:r>
     </w:p>
     <w:p/>
@@ -77,7 +77,7 @@
         <w:pStyle w:val="ListBullet"/>
       </w:pPr>
       <w:r>
-        <w:t>**Define “meaningful” upfront:** weigh harvest weekly; if you don’t weigh, you don’t know.</w:t>
+        <w:t>**Define “meaningful” upfront:** weekly harvest weight is the only honest scoreboard.</w:t>
       </w:r>
     </w:p>
     <w:p>
@@ -85,7 +85,7 @@
         <w:pStyle w:val="ListBullet"/>
       </w:pPr>
       <w:r>
-        <w:t>**Solve water before crops:** inconsistent water guarantees inconsistent yield.</w:t>
+        <w:t>**Water reliability sits upstream of everything:** when water is inconsistent, everything else becomes noise.</w:t>
       </w:r>
     </w:p>
     <w:p>
@@ -93,7 +93,7 @@
         <w:pStyle w:val="ListBullet"/>
       </w:pPr>
       <w:r>
-        <w:t>**Use fewer, larger containers:** 15–25 gallons beats many small pots; small pots are drought machines.</w:t>
+        <w:t>**Fewer, larger containers change the game:** 15–25 gallons outperforms many small pots; small pots behave like drought simulators.</w:t>
       </w:r>
     </w:p>
     <w:p>
@@ -101,7 +101,7 @@
         <w:pStyle w:val="ListBullet"/>
       </w:pPr>
       <w:r>
-        <w:t>**Run a “calories + nutrition” mix:** at least one calorie crop (tubers/beans/squash) plus one nutrient green.</w:t>
+        <w:t>**A “calories + nutrition” mix is the only mix that feels meaningful:** at least one calorie crop (tubers/beans/squash) plus one nutrient green.</w:t>
       </w:r>
     </w:p>
     <w:p>
@@ -109,7 +109,7 @@
         <w:pStyle w:val="ListBullet"/>
       </w:pPr>
       <w:r>
-        <w:t>**Treat sun hours as a gate:** &lt;6 hours direct sun means greens/beans unless you add grow lights.</w:t>
+        <w:t>**Sun hours are a constraint, not a suggestion:** &lt;6 hours direct sun shifts you toward greens/beans unless you add grow lights.</w:t>
       </w:r>
     </w:p>
     <w:p>
@@ -117,7 +117,7 @@
         <w:pStyle w:val="ListBullet"/>
       </w:pPr>
       <w:r>
-        <w:t>**Install pest exclusion early:** netting/row cover prevents the late-response spiral.</w:t>
+        <w:t>**Pest exclusion is the adult move:** netting/row cover prevents the late-response spiral.</w:t>
       </w:r>
     </w:p>
     <w:p>
@@ -125,7 +125,7 @@
         <w:pStyle w:val="ListBullet"/>
       </w:pPr>
       <w:r>
-        <w:t>**Trellis for access and plant health:** vertical structure is control, not magic.</w:t>
+        <w:t>**Trellising is control:** it protects access, airflow, and harvesting more than it boosts yield.</w:t>
       </w:r>
     </w:p>
     <w:p>
@@ -133,7 +133,7 @@
         <w:pStyle w:val="ListBullet"/>
       </w:pPr>
       <w:r>
-        <w:t>**Replace weak plants quickly:** stalled for 2+ weeks in prime season = replace.</w:t>
+        <w:t>**Replacement planting is normal:** a plant that stalls for weeks is an output risk, not a project.</w:t>
       </w:r>
     </w:p>
     <w:p>
@@ -141,7 +141,7 @@
         <w:pStyle w:val="ListBullet"/>
       </w:pPr>
       <w:r>
-        <w:t>**Stagger planting for continuity:** 2–3 waves of greens/beans beats one peak-and-crash planting.</w:t>
+        <w:t>**Staggering keeps output continuous:** 2–3 waves of greens/beans beats one peak-and-crash planting.</w:t>
       </w:r>
     </w:p>
     <w:p>
@@ -149,7 +149,7 @@
         <w:pStyle w:val="ListBullet"/>
       </w:pPr>
       <w:r>
-        <w:t>**Mulch containers aggressively:** 2–4 inches to reduce temperature swings and watering load.</w:t>
+        <w:t>**Mulch buys stability:** 2–4 inches reduces temperature swings and watering load.</w:t>
       </w:r>
     </w:p>
     <w:p>
@@ -157,7 +157,7 @@
         <w:pStyle w:val="ListBullet"/>
       </w:pPr>
       <w:r>
-        <w:t>**Feed lightly and regularly:** avoid “hero feeding” after neglect; it creates problems.</w:t>
+        <w:t>**Light, regular feeding beats rescue feeding:** neglect + “hero fertilizer” is a reliable way to invite pests and disorder.</w:t>
       </w:r>
     </w:p>
     <w:p/>
@@ -188,7 +188,7 @@
         <w:pStyle w:val="ListBullet"/>
       </w:pPr>
       <w:r>
-        <w:t>Decision: &lt;6 hours direct sun and no grow lights → plan for supplemental vegetables, not calorie coverage.</w:t>
+        <w:t>What matters: if you don’t have ≥6 hours direct sun (or equivalent light), “meaningful” will come from greens/beans, not calorie crops.</w:t>
       </w:r>
     </w:p>
     <w:p/>
@@ -210,7 +210,7 @@
         <w:pStyle w:val="ListBullet"/>
       </w:pPr>
       <w:r>
-        <w:t>Decision: 15–25 gallons for heavy fruiters; 7–10 gallons is a compromise.</w:t>
+        <w:t>What matters: heavy fruiters need real volume; 15–25 gallons is where they stop acting fragile.</w:t>
       </w:r>
     </w:p>
     <w:p/>
@@ -232,7 +232,7 @@
         <w:pStyle w:val="ListBullet"/>
       </w:pPr>
       <w:r>
-        <w:t>Decision: if you miss watering &gt;1×/month in summer, install drip + timer or cut plant count.</w:t>
+        <w:t>What matters: if you routinely miss waterings in summer, scale the system to your life or automate; willpower doesn’t fix heat.</w:t>
       </w:r>
     </w:p>
     <w:p/>
@@ -254,7 +254,7 @@
         <w:pStyle w:val="ListBullet"/>
       </w:pPr>
       <w:r>
-        <w:t>Decision: pick crops that match your heat/cold profile; stop fighting your climate.</w:t>
+        <w:t>What matters: you want to learn *one system*, not collect experiences.</w:t>
       </w:r>
     </w:p>
     <w:p/>
@@ -276,7 +276,7 @@
         <w:pStyle w:val="ListBullet"/>
       </w:pPr>
       <w:r>
-        <w:t>Decision: potatoes/sweet potatoes and dry beans usually beat tomatoes on calories per effort.</w:t>
+        <w:t>What matters: potatoes/sweet potatoes and dry beans usually win on calories per effort; tomatoes win on satisfaction, not calories.</w:t>
       </w:r>
     </w:p>
     <w:p/>
@@ -298,7 +298,7 @@
         <w:pStyle w:val="ListBullet"/>
       </w:pPr>
       <w:r>
-        <w:t>Decision: if pests are common where you live, start with exclusion and escalate only when needed.</w:t>
+        <w:t>What matters: if pests are common where you live, “reactive” becomes a seasonal tax; exclusion is how you keep momentum.</w:t>
       </w:r>
     </w:p>
     <w:p/>
@@ -313,67 +313,67 @@
     <w:p/>
     <w:p>
       <w:r>
-        <w:t>1) **Set your output target and measurement**</w:t>
+        <w:t>1) **Define what “meaningful” means in your household**</w:t>
       </w:r>
     </w:p>
     <w:p>
       <w:r>
-        <w:t>Intent: turn “gardening” into supply. Weekly weigh-ins and a one-page log.</w:t>
+        <w:t>What matters at this stage is measurement. If weight isn’t tracked weekly, the system drifts into vibes.</w:t>
       </w:r>
     </w:p>
     <w:p/>
     <w:p>
       <w:r>
-        <w:t>2) **Lock constraints (space, light, travel, budget)**</w:t>
+        <w:t>2) **Make constraints explicit**</w:t>
       </w:r>
     </w:p>
     <w:p>
       <w:r>
-        <w:t>Intent: prevent plans that fail on your calendar. Travel requires automation or fewer plants.</w:t>
+        <w:t>What matters at this stage is honesty: light, time, travel, and budget. A plan that conflicts with your calendar will fail quietly.</w:t>
       </w:r>
     </w:p>
     <w:p/>
     <w:p>
       <w:r>
-        <w:t>3) **Build the foundation (containers/bed + soil + mulch + water plan)**</w:t>
+        <w:t>3) **Build stability before ambition**</w:t>
       </w:r>
     </w:p>
     <w:p>
       <w:r>
-        <w:t>Intent: remove failure points before planting. Don’t start until water and soil are stable.</w:t>
+        <w:t>What matters at this stage is removing predictable failure points (soil volume, mulch, water reliability). Seeds are easy; stability is the work.</w:t>
       </w:r>
     </w:p>
     <w:p/>
     <w:p>
       <w:r>
-        <w:t>4) **Plant a focused crop set with sequencing**</w:t>
+        <w:t>4) **Run a focused crop set with continuity**</w:t>
       </w:r>
     </w:p>
     <w:p>
       <w:r>
-        <w:t>Intent: continuity. Calorie crops early; greens/beans in waves; reserve space for replacements.</w:t>
+        <w:t>What matters at this stage is consistent output: staggered planting and space reserved for replacements.</w:t>
       </w:r>
     </w:p>
     <w:p/>
     <w:p>
       <w:r>
-        <w:t>5) **Operate like maintenance**</w:t>
+        <w:t>5) **Operate like maintenance, not emergencies**</w:t>
       </w:r>
     </w:p>
     <w:p>
       <w:r>
-        <w:t>Intent: avoid rescue cycles. Standardize watering, scouting, harvesting, and replanting.</w:t>
+        <w:t>What matters at this stage is rhythm: water, scout, harvest, replant. Rescue cycles consume time and produce less.</w:t>
       </w:r>
     </w:p>
     <w:p/>
     <w:p>
       <w:r>
-        <w:t>6) **Cull and reallocate by evidence**</w:t>
+        <w:t>6) **Reallocate by evidence**</w:t>
       </w:r>
     </w:p>
     <w:p>
       <w:r>
-        <w:t>Intent: protect yield. Underperformers lose their spot; winners get more space.</w:t>
+        <w:t>What matters at this stage is detachment: underperformers lose space; reliable performers earn space.</w:t>
       </w:r>
     </w:p>
     <w:p/>
@@ -415,7 +415,7 @@
         <w:pStyle w:val="ListBullet"/>
       </w:pPr>
       <w:r>
-        <w:t>Don’t assume “more fertilizer” fixes stress.</w:t>
+        <w:t>Don’t treat fertilizer as a substitute for stable water.</w:t>
       </w:r>
     </w:p>
     <w:p>
@@ -447,7 +447,7 @@
         <w:pStyle w:val="ListBullet"/>
       </w:pPr>
       <w:r>
-        <w:t>Don’t keep weak plants “to see if they recover.” Replace them.</w:t>
+        <w:t>Don’t keep weak plants “to see if they recover.”</w:t>
       </w:r>
     </w:p>
     <w:p>
@@ -529,7 +529,7 @@
         <w:pStyle w:val="ListBullet"/>
       </w:pPr>
       <w:r>
-        <w:t>Pests twice in one week = switch to exclusion.</w:t>
+        <w:t>Pests twice in one week = exclusion time.</w:t>
       </w:r>
     </w:p>
     <w:p>
@@ -571,7 +571,7 @@
         <w:pStyle w:val="ListBullet"/>
       </w:pPr>
       <w:r>
-        <w:t>Missing waterings weekly → reduce plant count until you hit 0 missed waterings/month.</w:t>
+        <w:t>Missing waterings weekly → shrink the system until misses stop.</w:t>
       </w:r>
     </w:p>
     <w:p>
@@ -579,7 +579,7 @@
         <w:pStyle w:val="ListBullet"/>
       </w:pPr>
       <w:r>
-        <w:t>Repeated wilting in one location → move containers or add shade/wind control.</w:t>
+        <w:t>Repeated wilting in one location → treat the location as the problem: move containers or add shade/wind control.</w:t>
       </w:r>
     </w:p>
     <w:p>
@@ -587,7 +587,7 @@
         <w:pStyle w:val="ListBullet"/>
       </w:pPr>
       <w:r>
-        <w:t>Escalating pest interventions with continued losses → switch to exclusion or change crops.</w:t>
+        <w:t>Escalating pest interventions with continued losses → change posture (exclusion) or change crops.</w:t>
       </w:r>
     </w:p>
     <w:p>
@@ -595,7 +595,7 @@
         <w:pStyle w:val="ListBullet"/>
       </w:pPr>
       <w:r>
-        <w:t>Lots of leaves, little food weight → reallocate to calorie crops or larger containers.</w:t>
+        <w:t>Lots of leaves, little food weight → admit the mismatch: reallocate to calorie crops or larger containers.</w:t>
       </w:r>
     </w:p>
     <w:p>
@@ -603,7 +603,7 @@
         <w:pStyle w:val="ListBullet"/>
       </w:pPr>
       <w:r>
-        <w:t>Inputs (soil/water/time) remain unstable → stop scaling and run a smaller stable system.</w:t>
+        <w:t>Inputs (soil/water/time) remain unstable → stop scaling; run a smaller stable system until it’s boring.</w:t>
       </w:r>
     </w:p>
     <w:p/>
@@ -618,7 +618,7 @@
     <w:p/>
     <w:p>
       <w:r>
-        <w:t>Small-space food is operations: measurement, reliability, replacement, sequencing. Run it that way and the harvest becomes predictable.</w:t>
+        <w:t>Small-space food is operations: measurement, reliability, replacement, sequencing. Structure orients you; consistency delivers the harvest.</w:t>
       </w:r>
     </w:p>
     <w:p/>

</xml_diff>

<commit_message>
Tighten small-space food ebook to earned lessons (v0.4)
</commit_message>
<xml_diff>
--- a/amoltbot-small-space-food.docx
+++ b/amoltbot-small-space-food.docx
@@ -35,31 +35,31 @@
     <w:p/>
     <w:p>
       <w:r>
-        <w:t>Small-space growing fails because of constraints that don’t negotiate.</w:t>
+        <w:t>Small-space growing fails because the penalties are immediate and compounding.</w:t>
       </w:r>
     </w:p>
     <w:p/>
     <w:p>
       <w:r>
-        <w:t>First: **it’s physics, not vibes.** Containers are small soil volumes exposed to heat and wind. A short watering failure during a hot spell can depress production for the rest of that fruiting cycle.</w:t>
+        <w:t>First: **it’s physics, not vibes.** Containers are small soil volumes exposed to heat and wind. One missed watering during a hot spell can collapse flowering, crack fruit, and set you back weeks.</w:t>
       </w:r>
     </w:p>
     <w:p/>
     <w:p>
       <w:r>
-        <w:t>Second: **most crops don’t matter for “meaningful.”** A meaningful fraction of your food comes from a narrow set of crops that reliably convert light and water into calories. Most small-space advice steers you toward low-calorie wins that look busy and leave your pantry unchanged.</w:t>
+        <w:t>Second: **most crops don’t matter for “meaningful.”** You don’t feel “meaningful” in the pantry unless you grow crops that carry calories or meal volume. Greens are valuable, but they don’t solve the food problem people think they’re solving.</w:t>
       </w:r>
     </w:p>
     <w:p/>
     <w:p>
       <w:r>
-        <w:t>Third: **logistics beat technique.** Soil volume, irrigation reliability, pest exclusion, and replacement planting determine yield. Beginners overspend on seeds and underspend on containers, mix quality, and watering reliability.</w:t>
+        <w:t>Third: **logistics beat technique.** The season is won by water reliability, soil volume, pest exclusion, and replacement planting. Most beginners learn this backwards—after spending money on seeds and losing plants to preventable stress.</w:t>
       </w:r>
     </w:p>
     <w:p/>
     <w:p>
       <w:r>
-        <w:t>Fourth: **microclimate decides.** Balconies and patios amplify heat, wind, and reflected light. The same container can produce dramatically different results a few feet apart.</w:t>
+        <w:t>Fourth: **microclimate decides.** Balconies and patios amplify heat, wind, and reflected light. I’ve seen the same crop thrive on one side of a balcony and stall on the other because the “hot corner” cooked the root zone.</w:t>
       </w:r>
     </w:p>
     <w:p/>
@@ -157,7 +157,7 @@
         <w:pStyle w:val="ListBullet"/>
       </w:pPr>
       <w:r>
-        <w:t>**Light, regular feeding beats rescue feeding:** neglect + “hero fertilizer” is a reliable way to invite pests and disorder.</w:t>
+        <w:t>**Light, regular feeding beats rescue feeding:** neglect + “hero fertilizer” reliably produces pests and disorder.</w:t>
       </w:r>
     </w:p>
     <w:p/>
@@ -188,7 +188,7 @@
         <w:pStyle w:val="ListBullet"/>
       </w:pPr>
       <w:r>
-        <w:t>What matters: if you don’t have ≥6 hours direct sun (or equivalent light), “meaningful” will come from greens/beans, not calorie crops.</w:t>
+        <w:t>What matters: if you don’t have ≥6 hours direct sun (or equivalent light), “meaningful” comes from greens/beans, not calorie crops.</w:t>
       </w:r>
     </w:p>
     <w:p/>
@@ -232,7 +232,7 @@
         <w:pStyle w:val="ListBullet"/>
       </w:pPr>
       <w:r>
-        <w:t>What matters: if you routinely miss waterings in summer, scale the system to your life or automate; willpower doesn’t fix heat.</w:t>
+        <w:t>What matters: if you miss waterings in summer, automate or reduce the system; missed water is a yield tax you pay all season.</w:t>
       </w:r>
     </w:p>
     <w:p/>
@@ -254,7 +254,7 @@
         <w:pStyle w:val="ListBullet"/>
       </w:pPr>
       <w:r>
-        <w:t>What matters: you want to learn *one system*, not collect experiences.</w:t>
+        <w:t>What matters: you want one stable system you can run through heat, pests, and travel—not a dozen experiments that all need attention.</w:t>
       </w:r>
     </w:p>
     <w:p/>
@@ -298,7 +298,7 @@
         <w:pStyle w:val="ListBullet"/>
       </w:pPr>
       <w:r>
-        <w:t>What matters: if pests are common where you live, “reactive” becomes a seasonal tax; exclusion is how you keep momentum.</w:t>
+        <w:t>What matters: in pest-heavy areas, “reactive” becomes a weekly drain; exclusion is how you keep output steady.</w:t>
       </w:r>
     </w:p>
     <w:p/>
@@ -318,7 +318,7 @@
     </w:p>
     <w:p>
       <w:r>
-        <w:t>What matters at this stage is measurement. If weight isn’t tracked weekly, the system drifts into vibes.</w:t>
+        <w:t>What matters at this stage is measurement because your memory lies. People remember the best harvest week and forget the empty weeks.</w:t>
       </w:r>
     </w:p>
     <w:p/>
@@ -329,7 +329,7 @@
     </w:p>
     <w:p>
       <w:r>
-        <w:t>What matters at this stage is honesty: light, time, travel, and budget. A plan that conflicts with your calendar will fail quietly.</w:t>
+        <w:t>What matters at this stage is admitting what will break first—usually travel, heat, or watering. A plan that needs perfect attendance collapses the first time life gets busy.</w:t>
       </w:r>
     </w:p>
     <w:p/>
@@ -340,7 +340,7 @@
     </w:p>
     <w:p>
       <w:r>
-        <w:t>What matters at this stage is removing predictable failure points (soil volume, mulch, water reliability). Seeds are easy; stability is the work.</w:t>
+        <w:t>What matters at this stage is preventing the classic container failure: a stressed root zone from heat + drying cycles. If stability isn’t built in, you end up “gardening” by emergency.</w:t>
       </w:r>
     </w:p>
     <w:p/>
@@ -351,7 +351,7 @@
     </w:p>
     <w:p>
       <w:r>
-        <w:t>What matters at this stage is consistent output: staggered planting and space reserved for replacements.</w:t>
+        <w:t>What matters at this stage is keeping something harvestable most weeks, not maximizing one big harvest. Continuity is what makes the system feel real.</w:t>
       </w:r>
     </w:p>
     <w:p/>
@@ -362,7 +362,7 @@
     </w:p>
     <w:p>
       <w:r>
-        <w:t>What matters at this stage is rhythm: water, scout, harvest, replant. Rescue cycles consume time and produce less.</w:t>
+        <w:t>What matters at this stage is rhythm. Once you fall into rescue cycles, you spend more time and harvest less.</w:t>
       </w:r>
     </w:p>
     <w:p/>
@@ -373,7 +373,7 @@
     </w:p>
     <w:p>
       <w:r>
-        <w:t>What matters at this stage is detachment: underperformers lose space; reliable performers earn space.</w:t>
+        <w:t>What matters at this stage is detachment. Keeping sentimental underperformers is how small spaces stay unproductive.</w:t>
       </w:r>
     </w:p>
     <w:p/>
@@ -618,7 +618,7 @@
     <w:p/>
     <w:p>
       <w:r>
-        <w:t>Small-space food is operations: measurement, reliability, replacement, sequencing. Structure orients you; consistency delivers the harvest.</w:t>
+        <w:t>Small-space food is operations: measurement, reliability, replacement, sequencing. Structure orients you; consistency produces the harvest.</w:t>
       </w:r>
     </w:p>
     <w:p/>

</xml_diff>

<commit_message>
Strengthen What Not To Do warnings (v0.5)
</commit_message>
<xml_diff>
--- a/amoltbot-small-space-food.docx
+++ b/amoltbot-small-space-food.docx
@@ -391,7 +391,7 @@
         <w:pStyle w:val="ListBullet"/>
       </w:pPr>
       <w:r>
-        <w:t>Avoid **starting with 15+ crop types**.</w:t>
+        <w:t>Don’t run **15+ crop types** in year one. It fragments attention, guarantees missed tasks, and produces a season of mediocre output.</w:t>
       </w:r>
     </w:p>
     <w:p>
@@ -399,7 +399,7 @@
         <w:pStyle w:val="ListBullet"/>
       </w:pPr>
       <w:r>
-        <w:t>Don’t use **tiny containers** for anything you expect to eat weekly.</w:t>
+        <w:t>Don’t bet on **small containers** for weekly food. They dry fast, swing temperature hard, and quietly cap yield no matter how “good” the plant looks.</w:t>
       </w:r>
     </w:p>
     <w:p>
@@ -407,7 +407,7 @@
         <w:pStyle w:val="ListBullet"/>
       </w:pPr>
       <w:r>
-        <w:t>Avoid **watering by mood**.</w:t>
+        <w:t>Don’t **water opportunistically**. Irregular watering triggers blossom drop, cracked fruit, bitter greens, and weeks of lost momentum.</w:t>
       </w:r>
     </w:p>
     <w:p>
@@ -415,7 +415,7 @@
         <w:pStyle w:val="ListBullet"/>
       </w:pPr>
       <w:r>
-        <w:t>Don’t treat fertilizer as a substitute for stable water.</w:t>
+        <w:t>Don’t use **fertilizer to compensate for water stress**. It turns stress into pest pressure and weak growth.</w:t>
       </w:r>
     </w:p>
     <w:p>
@@ -423,7 +423,7 @@
         <w:pStyle w:val="ListBullet"/>
       </w:pPr>
       <w:r>
-        <w:t>Avoid **late pest response**.</w:t>
+        <w:t>Don’t wait for visible damage before acting on pests. By the time leaves look chewed, you’ve already paid in yield.</w:t>
       </w:r>
     </w:p>
     <w:p>
@@ -431,7 +431,7 @@
         <w:pStyle w:val="ListBullet"/>
       </w:pPr>
       <w:r>
-        <w:t>Don’t plant calorie crops in shade and blame the crop.</w:t>
+        <w:t>Don’t put calorie crops into shade and pretend effort will replace photons. The harvest will never match the space.</w:t>
       </w:r>
     </w:p>
     <w:p>
@@ -439,7 +439,7 @@
         <w:pStyle w:val="ListBullet"/>
       </w:pPr>
       <w:r>
-        <w:t>Avoid **one-time planting** of greens.</w:t>
+        <w:t>Don’t do a single planting of greens and call it a system. You get a short peak, then empty containers.</w:t>
       </w:r>
     </w:p>
     <w:p>
@@ -447,7 +447,7 @@
         <w:pStyle w:val="ListBullet"/>
       </w:pPr>
       <w:r>
-        <w:t>Don’t keep weak plants “to see if they recover.”</w:t>
+        <w:t>Don’t keep weak plants “to see if they recover.” In small spaces, a stalled plant is a space tax you pay every day.</w:t>
       </w:r>
     </w:p>
     <w:p>
@@ -455,7 +455,7 @@
         <w:pStyle w:val="ListBullet"/>
       </w:pPr>
       <w:r>
-        <w:t>Avoid variety obsession before water and soil are stable.</w:t>
+        <w:t>Don’t obsess over varieties while water and soil are unstable. You’ll blame genetics for operational failure.</w:t>
       </w:r>
     </w:p>
     <w:p>
@@ -463,7 +463,7 @@
         <w:pStyle w:val="ListBullet"/>
       </w:pPr>
       <w:r>
-        <w:t>Don’t ignore wind; mitigate or relocate containers.</w:t>
+        <w:t>Don’t ignore wind exposure. Wind-driven drying and stem stress will cut output and break plants at the worst time.</w:t>
       </w:r>
     </w:p>
     <w:p>
@@ -471,7 +471,7 @@
         <w:pStyle w:val="ListBullet"/>
       </w:pPr>
       <w:r>
-        <w:t>Avoid unknown compost/inputs in containers.</w:t>
+        <w:t>Don’t add unknown compost/inputs to containers. One contaminated or too-hot input can stunt everything for the season.</w:t>
       </w:r>
     </w:p>
     <w:p>
@@ -479,7 +479,7 @@
         <w:pStyle w:val="ListBullet"/>
       </w:pPr>
       <w:r>
-        <w:t>Don’t scale plant count until you can run the system through the hottest month.</w:t>
+        <w:t>Don’t scale plant count until you’ve run your setup through the hottest month without repeated wilting or missed waterings.</w:t>
       </w:r>
     </w:p>
     <w:p/>

</xml_diff>

<commit_message>
Remove teaching tone; assume competence (v0.7)
</commit_message>
<xml_diff>
--- a/amoltbot-small-space-food.docx
+++ b/amoltbot-small-space-food.docx
@@ -318,7 +318,7 @@
     </w:p>
     <w:p>
       <w:r>
-        <w:t>What matters at this stage is measurement because your memory lies. People remember the best harvest week and forget the empty weeks.</w:t>
+        <w:t>What matters: measurement.</w:t>
       </w:r>
     </w:p>
     <w:p/>
@@ -329,7 +329,7 @@
     </w:p>
     <w:p>
       <w:r>
-        <w:t>What matters at this stage is admitting what will break first—usually travel, heat, or watering. A plan that needs perfect attendance collapses the first time life gets busy.</w:t>
+        <w:t>What matters: identify what will break first (time, heat, watering).</w:t>
       </w:r>
     </w:p>
     <w:p/>
@@ -340,7 +340,7 @@
     </w:p>
     <w:p>
       <w:r>
-        <w:t>What matters at this stage is preventing the classic container failure: a stressed root zone from heat + drying cycles. If stability isn’t built in, you end up “gardening” by emergency.</w:t>
+        <w:t>What matters: avoid heat + drying cycles that keep the root zone stressed.</w:t>
       </w:r>
     </w:p>
     <w:p/>
@@ -351,18 +351,18 @@
     </w:p>
     <w:p>
       <w:r>
-        <w:t>What matters at this stage is keeping something harvestable most weeks, not maximizing one big harvest. Continuity is what makes the system feel real.</w:t>
+        <w:t>What matters: something harvestable most weeks.</w:t>
       </w:r>
     </w:p>
     <w:p/>
     <w:p>
       <w:r>
-        <w:t>5) **Operate like maintenance, not emergencies**</w:t>
+        <w:t>5) **Operate like maintenance**</w:t>
       </w:r>
     </w:p>
     <w:p>
       <w:r>
-        <w:t>What matters at this stage is rhythm. Once you fall into rescue cycles, you spend more time and harvest less.</w:t>
+        <w:t>What matters: avoid rescue cycles.</w:t>
       </w:r>
     </w:p>
     <w:p/>
@@ -373,7 +373,7 @@
     </w:p>
     <w:p>
       <w:r>
-        <w:t>What matters at this stage is detachment. Keeping sentimental underperformers is how small spaces stay unproductive.</w:t>
+        <w:t>What matters: remove underperformers without sentiment.</w:t>
       </w:r>
     </w:p>
     <w:p/>

</xml_diff>

<commit_message>
Tighten small-space food ebook by ~5% (v0.8)
</commit_message>
<xml_diff>
--- a/amoltbot-small-space-food.docx
+++ b/amoltbot-small-space-food.docx
@@ -53,13 +53,7 @@
     <w:p/>
     <w:p>
       <w:r>
-        <w:t>Third: **logistics beat technique.** The season is won by water reliability, soil volume, pest exclusion, and replacement planting. Most beginners learn this backwards—after spending money on seeds and losing plants to preventable stress.</w:t>
-      </w:r>
-    </w:p>
-    <w:p/>
-    <w:p>
-      <w:r>
-        <w:t>Fourth: **microclimate decides.** Balconies and patios amplify heat, wind, and reflected light. I’ve seen the same crop thrive on one side of a balcony and stall on the other because the “hot corner” cooked the root zone.</w:t>
+        <w:t>Third: **logistics and microclimate decide.** Water reliability, soil volume, pest exclusion, and replacement planting win seasons. Balconies and patios amplify heat, wind, and reflected light; the same crop can thrive in one spot and stall a few feet away when a “hot corner” cooks the root zone.</w:t>
       </w:r>
     </w:p>
     <w:p/>
@@ -85,7 +79,7 @@
         <w:pStyle w:val="ListBullet"/>
       </w:pPr>
       <w:r>
-        <w:t>**Water reliability sits upstream of everything:** when water is inconsistent, everything else becomes noise.</w:t>
+        <w:t>**Water reliability sits upstream of everything:** inconsistent water makes every other variable noisy.</w:t>
       </w:r>
     </w:p>
     <w:p>
@@ -125,7 +119,7 @@
         <w:pStyle w:val="ListBullet"/>
       </w:pPr>
       <w:r>
-        <w:t>**Trellising is control:** it protects access, airflow, and harvesting more than it boosts yield.</w:t>
+        <w:t>**Trellising is control:** it protects access and airflow more than it boosts yield.</w:t>
       </w:r>
     </w:p>
     <w:p>
@@ -133,7 +127,7 @@
         <w:pStyle w:val="ListBullet"/>
       </w:pPr>
       <w:r>
-        <w:t>**Replacement planting is normal:** a plant that stalls for weeks is an output risk, not a project.</w:t>
+        <w:t>**Replacement planting is normal:** a plant that stalls for weeks is an output risk.</w:t>
       </w:r>
     </w:p>
     <w:p>
@@ -141,7 +135,7 @@
         <w:pStyle w:val="ListBullet"/>
       </w:pPr>
       <w:r>
-        <w:t>**Staggering keeps output continuous:** 2–3 waves of greens/beans beats one peak-and-crash planting.</w:t>
+        <w:t>**Staggering keeps output continuous:** 2–3 waves of greens/beans beats a peak-and-crash planting.</w:t>
       </w:r>
     </w:p>
     <w:p>
@@ -157,7 +151,7 @@
         <w:pStyle w:val="ListBullet"/>
       </w:pPr>
       <w:r>
-        <w:t>**Light, regular feeding beats rescue feeding:** neglect + “hero fertilizer” reliably produces pests and disorder.</w:t>
+        <w:t>**Light, regular feeding beats rescue feeding:** neglect + “hero fertilizer” produces pests and disorder.</w:t>
       </w:r>
     </w:p>
     <w:p/>

</xml_diff>